<commit_message>
added documentation and readme
</commit_message>
<xml_diff>
--- a/Documentation/Michael_Chen_mid_Report.docx
+++ b/Documentation/Michael_Chen_mid_Report.docx
@@ -1,6 +1,6 @@
 
 <file path=word/document.xml><?xml version="1.0" encoding="utf-8"?>
-<w:document xmlns:wpc="http://schemas.microsoft.com/office/word/2010/wordprocessingCanvas" xmlns:cx="http://schemas.microsoft.com/office/drawing/2014/chartex" xmlns:cx1="http://schemas.microsoft.com/office/drawing/2015/9/8/chartex" xmlns:cx2="http://schemas.microsoft.com/office/drawing/2015/10/21/chartex" xmlns:cx3="http://schemas.microsoft.com/office/drawing/2016/5/9/chartex" xmlns:cx4="http://schemas.microsoft.com/office/drawing/2016/5/10/chartex" xmlns:cx5="http://schemas.microsoft.com/office/drawing/2016/5/11/chartex" xmlns:cx6="http://schemas.microsoft.com/office/drawing/2016/5/12/chartex" xmlns:cx7="http://schemas.microsoft.com/office/drawing/2016/5/13/chartex" xmlns:cx8="http://schemas.microsoft.com/office/drawing/2016/5/14/chartex" xmlns:mc="http://schemas.openxmlformats.org/markup-compatibility/2006" xmlns:aink="http://schemas.microsoft.com/office/drawing/2016/ink" xmlns:am3d="http://schemas.microsoft.com/office/drawing/2017/model3d" xmlns:o="urn:schemas-microsoft-com:office:office" xmlns:oel="http://schemas.microsoft.com/office/2019/extlst" xmlns:r="http://schemas.openxmlformats.org/officeDocument/2006/relationships" xmlns:m="http://schemas.openxmlformats.org/officeDocument/2006/math" xmlns:v="urn:schemas-microsoft-com:vml" xmlns:wp14="http://schemas.microsoft.com/office/word/2010/wordprocessingDrawing" xmlns:wp="http://schemas.openxmlformats.org/drawingml/2006/wordprocessingDrawing" xmlns:w10="urn:schemas-microsoft-com:office:word" xmlns:w="http://schemas.openxmlformats.org/wordprocessingml/2006/main" xmlns:w14="http://schemas.microsoft.com/office/word/2010/wordml" xmlns:w15="http://schemas.microsoft.com/office/word/2012/wordml" xmlns:w16cex="http://schemas.microsoft.com/office/word/2018/wordml/cex" xmlns:w16cid="http://schemas.microsoft.com/office/word/2016/wordml/cid" xmlns:w16="http://schemas.microsoft.com/office/word/2018/wordml" xmlns:w16du="http://schemas.microsoft.com/office/word/2023/wordml/word16du" xmlns:w16sdtdh="http://schemas.microsoft.com/office/word/2020/wordml/sdtdatahash" xmlns:w16se="http://schemas.microsoft.com/office/word/2015/wordml/symex" xmlns:wpg="http://schemas.microsoft.com/office/word/2010/wordprocessingGroup" xmlns:wpi="http://schemas.microsoft.com/office/word/2010/wordprocessingInk" xmlns:wne="http://schemas.microsoft.com/office/word/2006/wordml" xmlns:wps="http://schemas.microsoft.com/office/word/2010/wordprocessingShape" mc:Ignorable="w14 w15 w16se w16cid w16 w16cex w16sdtdh w16du wp14">
+<w:document xmlns:wpc="http://schemas.microsoft.com/office/word/2010/wordprocessingCanvas" xmlns:cx="http://schemas.microsoft.com/office/drawing/2014/chartex" xmlns:cx1="http://schemas.microsoft.com/office/drawing/2015/9/8/chartex" xmlns:cx2="http://schemas.microsoft.com/office/drawing/2015/10/21/chartex" xmlns:cx3="http://schemas.microsoft.com/office/drawing/2016/5/9/chartex" xmlns:cx4="http://schemas.microsoft.com/office/drawing/2016/5/10/chartex" xmlns:cx5="http://schemas.microsoft.com/office/drawing/2016/5/11/chartex" xmlns:cx6="http://schemas.microsoft.com/office/drawing/2016/5/12/chartex" xmlns:cx7="http://schemas.microsoft.com/office/drawing/2016/5/13/chartex" xmlns:cx8="http://schemas.microsoft.com/office/drawing/2016/5/14/chartex" xmlns:mc="http://schemas.openxmlformats.org/markup-compatibility/2006" xmlns:aink="http://schemas.microsoft.com/office/drawing/2016/ink" xmlns:am3d="http://schemas.microsoft.com/office/drawing/2017/model3d" xmlns:o="urn:schemas-microsoft-com:office:office" xmlns:oel="http://schemas.microsoft.com/office/2019/extlst" xmlns:r="http://schemas.openxmlformats.org/officeDocument/2006/relationships" xmlns:m="http://schemas.openxmlformats.org/officeDocument/2006/math" xmlns:v="urn:schemas-microsoft-com:vml" xmlns:wp14="http://schemas.microsoft.com/office/word/2010/wordprocessingDrawing" xmlns:wp="http://schemas.openxmlformats.org/drawingml/2006/wordprocessingDrawing" xmlns:w10="urn:schemas-microsoft-com:office:word" xmlns:w="http://schemas.openxmlformats.org/wordprocessingml/2006/main" xmlns:w14="http://schemas.microsoft.com/office/word/2010/wordml" xmlns:w15="http://schemas.microsoft.com/office/word/2012/wordml" xmlns:w16cex="http://schemas.microsoft.com/office/word/2018/wordml/cex" xmlns:w16cid="http://schemas.microsoft.com/office/word/2016/wordml/cid" xmlns:w16="http://schemas.microsoft.com/office/word/2018/wordml" xmlns:w16sdtdh="http://schemas.microsoft.com/office/word/2020/wordml/sdtdatahash" xmlns:w16se="http://schemas.microsoft.com/office/word/2015/wordml/symex" xmlns:wpg="http://schemas.microsoft.com/office/word/2010/wordprocessingGroup" xmlns:wpi="http://schemas.microsoft.com/office/word/2010/wordprocessingInk" xmlns:wne="http://schemas.microsoft.com/office/word/2006/wordml" xmlns:wps="http://schemas.microsoft.com/office/word/2010/wordprocessingShape" mc:Ignorable="w14 w15 w16se w16cid w16 w16cex w16sdtdh wp14">
   <w:body>
     <w:p>
       <w:pPr>
@@ -715,25 +715,7 @@
         <w:rPr>
           <w:rFonts w:ascii="Times New Roman" w:hAnsi="Times New Roman" w:cs="Times New Roman"/>
         </w:rPr>
-        <w:t xml:space="preserve">Creating visualizations that are both usable and explainable to stakeholders regardless of experience is a core part of this project drawn from </w:t>
-      </w:r>
-      <w:r>
-        <w:rPr>
-          <w:rFonts w:ascii="Times New Roman" w:hAnsi="Times New Roman" w:cs="Times New Roman"/>
-        </w:rPr>
-        <w:t>I 310U</w:t>
-      </w:r>
-      <w:r>
-        <w:rPr>
-          <w:rFonts w:ascii="Times New Roman" w:hAnsi="Times New Roman" w:cs="Times New Roman"/>
-        </w:rPr>
-        <w:t>.</w:t>
-      </w:r>
-      <w:r>
-        <w:rPr>
-          <w:rFonts w:ascii="Times New Roman" w:hAnsi="Times New Roman" w:cs="Times New Roman"/>
-        </w:rPr>
-        <w:t xml:space="preserve"> </w:t>
+        <w:t xml:space="preserve">Creating visualizations that are both usable and explainable to stakeholders regardless of experience is a core part of this project drawn from I 310U. </w:t>
       </w:r>
       <w:r>
         <w:rPr>
@@ -849,6 +831,55 @@
     </w:p>
     <w:p>
       <w:pPr>
+        <w:pStyle w:val="NormalWeb"/>
+        <w:spacing w:line="480" w:lineRule="auto"/>
+        <w:ind w:left="567" w:hanging="567"/>
+        <w:rPr>
+          <w:sz w:val="22"/>
+          <w:szCs w:val="22"/>
+        </w:rPr>
+      </w:pPr>
+      <w:r>
+        <w:t xml:space="preserve">Kwok, T. (2024). </w:t>
+      </w:r>
+      <w:proofErr w:type="spellStart"/>
+      <w:r>
+        <w:t>Calplot</w:t>
+      </w:r>
+      <w:proofErr w:type="spellEnd"/>
+      <w:r>
+        <w:t xml:space="preserve"> (Version 0.1.7.5) [Computer </w:t>
+      </w:r>
+      <w:r>
+        <w:rPr>
+          <w:sz w:val="22"/>
+          <w:szCs w:val="22"/>
+        </w:rPr>
+        <w:t>software]</w:t>
+      </w:r>
+      <w:r>
+        <w:rPr>
+          <w:sz w:val="22"/>
+          <w:szCs w:val="22"/>
+        </w:rPr>
+        <w:t xml:space="preserve"> </w:t>
+      </w:r>
+      <w:hyperlink r:id="rId6" w:history="1">
+        <w:r>
+          <w:rPr>
+            <w:rStyle w:val="Hyperlink"/>
+            <w:rFonts w:eastAsiaTheme="majorEastAsia"/>
+            <w:color w:val="2F6FA7"/>
+            <w:sz w:val="22"/>
+            <w:szCs w:val="22"/>
+            <w:shd w:val="clear" w:color="auto" w:fill="FFFFFF"/>
+          </w:rPr>
+          <w:t>DOI: 10.5281/zenodo.11074893</w:t>
+        </w:r>
+      </w:hyperlink>
+    </w:p>
+    <w:p>
+      <w:pPr>
         <w:spacing w:after="0" w:line="480" w:lineRule="auto"/>
         <w:ind w:left="720" w:hanging="720"/>
         <w:rPr>
@@ -978,7 +1009,7 @@
         </w:rPr>
         <w:t xml:space="preserve">: Building Energy Optimization Tool. </w:t>
       </w:r>
-      <w:hyperlink r:id="rId6" w:history="1">
+      <w:hyperlink r:id="rId7" w:history="1">
         <w:r>
           <w:rPr>
             <w:rStyle w:val="Hyperlink"/>
@@ -1036,7 +1067,7 @@
         </w:rPr>
         <w:t xml:space="preserve">. </w:t>
       </w:r>
-      <w:hyperlink r:id="rId7" w:history="1">
+      <w:hyperlink r:id="rId8" w:history="1">
         <w:r>
           <w:rPr>
             <w:rStyle w:val="Hyperlink"/>
@@ -1084,7 +1115,7 @@
         </w:rPr>
         <w:t xml:space="preserve">. </w:t>
       </w:r>
-      <w:hyperlink r:id="rId8" w:history="1">
+      <w:hyperlink r:id="rId9" w:history="1">
         <w:r>
           <w:rPr>
             <w:rStyle w:val="Hyperlink"/>
@@ -1111,7 +1142,7 @@
 </file>
 
 <file path=word/numbering.xml><?xml version="1.0" encoding="utf-8"?>
-<w:numbering xmlns:wpc="http://schemas.microsoft.com/office/word/2010/wordprocessingCanvas" xmlns:cx="http://schemas.microsoft.com/office/drawing/2014/chartex" xmlns:cx1="http://schemas.microsoft.com/office/drawing/2015/9/8/chartex" xmlns:cx2="http://schemas.microsoft.com/office/drawing/2015/10/21/chartex" xmlns:cx3="http://schemas.microsoft.com/office/drawing/2016/5/9/chartex" xmlns:cx4="http://schemas.microsoft.com/office/drawing/2016/5/10/chartex" xmlns:cx5="http://schemas.microsoft.com/office/drawing/2016/5/11/chartex" xmlns:cx6="http://schemas.microsoft.com/office/drawing/2016/5/12/chartex" xmlns:cx7="http://schemas.microsoft.com/office/drawing/2016/5/13/chartex" xmlns:cx8="http://schemas.microsoft.com/office/drawing/2016/5/14/chartex" xmlns:mc="http://schemas.openxmlformats.org/markup-compatibility/2006" xmlns:aink="http://schemas.microsoft.com/office/drawing/2016/ink" xmlns:am3d="http://schemas.microsoft.com/office/drawing/2017/model3d" xmlns:o="urn:schemas-microsoft-com:office:office" xmlns:oel="http://schemas.microsoft.com/office/2019/extlst" xmlns:r="http://schemas.openxmlformats.org/officeDocument/2006/relationships" xmlns:m="http://schemas.openxmlformats.org/officeDocument/2006/math" xmlns:v="urn:schemas-microsoft-com:vml" xmlns:wp14="http://schemas.microsoft.com/office/word/2010/wordprocessingDrawing" xmlns:wp="http://schemas.openxmlformats.org/drawingml/2006/wordprocessingDrawing" xmlns:w10="urn:schemas-microsoft-com:office:word" xmlns:w="http://schemas.openxmlformats.org/wordprocessingml/2006/main" xmlns:w14="http://schemas.microsoft.com/office/word/2010/wordml" xmlns:w15="http://schemas.microsoft.com/office/word/2012/wordml" xmlns:w16cex="http://schemas.microsoft.com/office/word/2018/wordml/cex" xmlns:w16cid="http://schemas.microsoft.com/office/word/2016/wordml/cid" xmlns:w16="http://schemas.microsoft.com/office/word/2018/wordml" xmlns:w16du="http://schemas.microsoft.com/office/word/2023/wordml/word16du" xmlns:w16sdtdh="http://schemas.microsoft.com/office/word/2020/wordml/sdtdatahash" xmlns:w16se="http://schemas.microsoft.com/office/word/2015/wordml/symex" xmlns:wpg="http://schemas.microsoft.com/office/word/2010/wordprocessingGroup" xmlns:wpi="http://schemas.microsoft.com/office/word/2010/wordprocessingInk" xmlns:wne="http://schemas.microsoft.com/office/word/2006/wordml" xmlns:wps="http://schemas.microsoft.com/office/word/2010/wordprocessingShape" mc:Ignorable="w14 w15 w16se w16cid w16 w16cex w16sdtdh w16du wp14">
+<w:numbering xmlns:wpc="http://schemas.microsoft.com/office/word/2010/wordprocessingCanvas" xmlns:cx="http://schemas.microsoft.com/office/drawing/2014/chartex" xmlns:cx1="http://schemas.microsoft.com/office/drawing/2015/9/8/chartex" xmlns:cx2="http://schemas.microsoft.com/office/drawing/2015/10/21/chartex" xmlns:cx3="http://schemas.microsoft.com/office/drawing/2016/5/9/chartex" xmlns:cx4="http://schemas.microsoft.com/office/drawing/2016/5/10/chartex" xmlns:cx5="http://schemas.microsoft.com/office/drawing/2016/5/11/chartex" xmlns:cx6="http://schemas.microsoft.com/office/drawing/2016/5/12/chartex" xmlns:cx7="http://schemas.microsoft.com/office/drawing/2016/5/13/chartex" xmlns:cx8="http://schemas.microsoft.com/office/drawing/2016/5/14/chartex" xmlns:mc="http://schemas.openxmlformats.org/markup-compatibility/2006" xmlns:aink="http://schemas.microsoft.com/office/drawing/2016/ink" xmlns:am3d="http://schemas.microsoft.com/office/drawing/2017/model3d" xmlns:o="urn:schemas-microsoft-com:office:office" xmlns:oel="http://schemas.microsoft.com/office/2019/extlst" xmlns:r="http://schemas.openxmlformats.org/officeDocument/2006/relationships" xmlns:m="http://schemas.openxmlformats.org/officeDocument/2006/math" xmlns:v="urn:schemas-microsoft-com:vml" xmlns:wp14="http://schemas.microsoft.com/office/word/2010/wordprocessingDrawing" xmlns:wp="http://schemas.openxmlformats.org/drawingml/2006/wordprocessingDrawing" xmlns:w10="urn:schemas-microsoft-com:office:word" xmlns:w="http://schemas.openxmlformats.org/wordprocessingml/2006/main" xmlns:w14="http://schemas.microsoft.com/office/word/2010/wordml" xmlns:w15="http://schemas.microsoft.com/office/word/2012/wordml" xmlns:w16cex="http://schemas.microsoft.com/office/word/2018/wordml/cex" xmlns:w16cid="http://schemas.microsoft.com/office/word/2016/wordml/cid" xmlns:w16="http://schemas.microsoft.com/office/word/2018/wordml" xmlns:w16sdtdh="http://schemas.microsoft.com/office/word/2020/wordml/sdtdatahash" xmlns:w16se="http://schemas.microsoft.com/office/word/2015/wordml/symex" xmlns:wpg="http://schemas.microsoft.com/office/word/2010/wordprocessingGroup" xmlns:wpi="http://schemas.microsoft.com/office/word/2010/wordprocessingInk" xmlns:wne="http://schemas.microsoft.com/office/word/2006/wordml" xmlns:wps="http://schemas.microsoft.com/office/word/2010/wordprocessingShape" mc:Ignorable="w14 w15 w16se w16cid w16 w16cex w16sdtdh wp14">
   <w:abstractNum w:abstractNumId="0" w15:restartNumberingAfterBreak="0">
     <w:nsid w:val="095D6CDD"/>
     <w:multiLevelType w:val="hybridMultilevel"/>
@@ -1508,7 +1539,7 @@
 </file>
 
 <file path=word/styles.xml><?xml version="1.0" encoding="utf-8"?>
-<w:styles xmlns:mc="http://schemas.openxmlformats.org/markup-compatibility/2006" xmlns:r="http://schemas.openxmlformats.org/officeDocument/2006/relationships" xmlns:w="http://schemas.openxmlformats.org/wordprocessingml/2006/main" xmlns:w14="http://schemas.microsoft.com/office/word/2010/wordml" xmlns:w15="http://schemas.microsoft.com/office/word/2012/wordml" xmlns:w16cex="http://schemas.microsoft.com/office/word/2018/wordml/cex" xmlns:w16cid="http://schemas.microsoft.com/office/word/2016/wordml/cid" xmlns:w16="http://schemas.microsoft.com/office/word/2018/wordml" xmlns:w16du="http://schemas.microsoft.com/office/word/2023/wordml/word16du" xmlns:w16sdtdh="http://schemas.microsoft.com/office/word/2020/wordml/sdtdatahash" xmlns:w16se="http://schemas.microsoft.com/office/word/2015/wordml/symex" mc:Ignorable="w14 w15 w16se w16cid w16 w16cex w16sdtdh w16du">
+<w:styles xmlns:mc="http://schemas.openxmlformats.org/markup-compatibility/2006" xmlns:r="http://schemas.openxmlformats.org/officeDocument/2006/relationships" xmlns:w="http://schemas.openxmlformats.org/wordprocessingml/2006/main" xmlns:w14="http://schemas.microsoft.com/office/word/2010/wordml" xmlns:w15="http://schemas.microsoft.com/office/word/2012/wordml" xmlns:w16cex="http://schemas.microsoft.com/office/word/2018/wordml/cex" xmlns:w16cid="http://schemas.microsoft.com/office/word/2016/wordml/cid" xmlns:w16="http://schemas.microsoft.com/office/word/2018/wordml" xmlns:w16sdtdh="http://schemas.microsoft.com/office/word/2020/wordml/sdtdatahash" xmlns:w16se="http://schemas.microsoft.com/office/word/2015/wordml/symex" mc:Ignorable="w14 w15 w16se w16cid w16 w16cex w16sdtdh">
   <w:docDefaults>
     <w:rPrDefault>
       <w:rPr>
@@ -2110,6 +2141,7 @@
   <w:style w:type="character" w:default="1" w:styleId="DefaultParagraphFont">
     <w:name w:val="Default Paragraph Font"/>
     <w:uiPriority w:val="1"/>
+    <w:semiHidden/>
     <w:unhideWhenUsed/>
   </w:style>
   <w:style w:type="table" w:default="1" w:styleId="TableNormal">

</xml_diff>